<commit_message>
feature scaling in report
</commit_message>
<xml_diff>
--- a/report.docx
+++ b/report.docx
@@ -233,23 +233,7 @@
           <w:sz w:val="24"/>
           <w:szCs w:val="24"/>
         </w:rPr>
-        <w:t xml:space="preserve">Addresses were filled based on the mode addresses for each city. If there's only one address for a city, that address is used; otherwise, the mode address for the city is used. If </w:t>
-      </w:r>
-      <w:proofErr w:type="gramStart"/>
-      <w:r>
-        <w:rPr>
-          <w:sz w:val="24"/>
-          <w:szCs w:val="24"/>
-        </w:rPr>
-        <w:t>mode</w:t>
-      </w:r>
-      <w:proofErr w:type="gramEnd"/>
-      <w:r>
-        <w:rPr>
-          <w:sz w:val="24"/>
-          <w:szCs w:val="24"/>
-        </w:rPr>
-        <w:t xml:space="preserve"> address isn't available, a default value ('unknown') is used.</w:t>
+        <w:t>Addresses were filled based on the mode addresses for each city. If there's only one address for a city, that address is used; otherwise, the mode address for the city is used. If mode address isn't available, a default value ('unknown') is used.</w:t>
       </w:r>
     </w:p>
     <w:p>
@@ -298,29 +282,7 @@
           <w:szCs w:val="24"/>
           <w:shd w:val="clear" w:color="auto" w:fill="FFFFFF"/>
         </w:rPr>
-        <w:t xml:space="preserve">Missing values in 'longitude' and 'latitude' columns were filled with the </w:t>
-      </w:r>
-      <w:proofErr w:type="gramStart"/>
-      <w:r>
-        <w:rPr>
-          <w:rFonts w:ascii="Segoe UI" w:hAnsi="Segoe UI" w:cs="Segoe UI"/>
-          <w:color w:val="0D0D0D"/>
-          <w:sz w:val="24"/>
-          <w:szCs w:val="24"/>
-          <w:shd w:val="clear" w:color="auto" w:fill="FFFFFF"/>
-        </w:rPr>
-        <w:t>mean</w:t>
-      </w:r>
-      <w:proofErr w:type="gramEnd"/>
-      <w:r>
-        <w:rPr>
-          <w:rFonts w:ascii="Segoe UI" w:hAnsi="Segoe UI" w:cs="Segoe UI"/>
-          <w:color w:val="0D0D0D"/>
-          <w:sz w:val="24"/>
-          <w:szCs w:val="24"/>
-          <w:shd w:val="clear" w:color="auto" w:fill="FFFFFF"/>
-        </w:rPr>
-        <w:t xml:space="preserve"> of the respective column. Additionally, negative values in the 'longitude' column were made positive using the absolute function (</w:t>
+        <w:t>Missing values in 'longitude' and 'latitude' columns were filled with the mean of the respective column. Additionally, negative values in the 'longitude' column were made positive using the absolute function (</w:t>
       </w:r>
       <w:r>
         <w:rPr>
@@ -446,6 +408,206 @@
         </w:rPr>
         <w:t>These preprocessing techniques ensure that the dataset is clean, filled with meaningful values, and properly formatted for training machine learning models. Additionally, the techniques applied maintain the integrity and relevance of the data for accurate modeling and predictions.</w:t>
       </w:r>
+    </w:p>
+    <w:p>
+      <w:pPr>
+        <w:rPr>
+          <w:sz w:val="24"/>
+          <w:szCs w:val="24"/>
+        </w:rPr>
+      </w:pPr>
+    </w:p>
+    <w:p>
+      <w:pPr>
+        <w:rPr>
+          <w:b/>
+          <w:bCs/>
+          <w:color w:val="FF0000"/>
+          <w:sz w:val="40"/>
+          <w:szCs w:val="40"/>
+        </w:rPr>
+      </w:pPr>
+      <w:r>
+        <w:rPr>
+          <w:b/>
+          <w:bCs/>
+          <w:color w:val="FF0000"/>
+          <w:sz w:val="40"/>
+          <w:szCs w:val="40"/>
+        </w:rPr>
+        <w:lastRenderedPageBreak/>
+        <w:t>4</w:t>
+      </w:r>
+      <w:r>
+        <w:rPr>
+          <w:b/>
+          <w:bCs/>
+          <w:color w:val="FF0000"/>
+          <w:sz w:val="40"/>
+          <w:szCs w:val="40"/>
+        </w:rPr>
+        <w:t xml:space="preserve">. </w:t>
+      </w:r>
+      <w:r>
+        <w:rPr>
+          <w:b/>
+          <w:bCs/>
+          <w:color w:val="FF0000"/>
+          <w:sz w:val="40"/>
+          <w:szCs w:val="40"/>
+        </w:rPr>
+        <w:t>Feature Scaling</w:t>
+      </w:r>
+      <w:r>
+        <w:rPr>
+          <w:b/>
+          <w:bCs/>
+          <w:color w:val="FF0000"/>
+          <w:sz w:val="40"/>
+          <w:szCs w:val="40"/>
+        </w:rPr>
+        <w:t>:</w:t>
+      </w:r>
+    </w:p>
+    <w:p>
+      <w:pPr>
+        <w:rPr>
+          <w:sz w:val="24"/>
+          <w:szCs w:val="24"/>
+        </w:rPr>
+      </w:pPr>
+      <w:r>
+        <w:rPr>
+          <w:sz w:val="24"/>
+          <w:szCs w:val="24"/>
+        </w:rPr>
+        <w:t>T</w:t>
+      </w:r>
+      <w:r>
+        <w:rPr>
+          <w:sz w:val="24"/>
+          <w:szCs w:val="24"/>
+        </w:rPr>
+        <w:t>o handle highly varying magnitudes or values or units</w:t>
+      </w:r>
+      <w:r>
+        <w:rPr>
+          <w:sz w:val="24"/>
+          <w:szCs w:val="24"/>
+        </w:rPr>
+        <w:t>, normalization was performed</w:t>
+      </w:r>
+      <w:r>
+        <w:rPr>
+          <w:sz w:val="24"/>
+          <w:szCs w:val="24"/>
+        </w:rPr>
+        <w:t xml:space="preserve"> features which have a relatively small range of values</w:t>
+      </w:r>
+      <w:r>
+        <w:rPr>
+          <w:sz w:val="24"/>
+          <w:szCs w:val="24"/>
+        </w:rPr>
+        <w:t xml:space="preserve"> (</w:t>
+      </w:r>
+      <w:r>
+        <w:rPr>
+          <w:sz w:val="24"/>
+          <w:szCs w:val="24"/>
+        </w:rPr>
+        <w:t>'category', 'amenities', 'bathrooms','bedrooms','has_photo','pets_allowed','price','square_feet','address','cityname','state','latitude','longitude','source'</w:t>
+      </w:r>
+      <w:r>
+        <w:rPr>
+          <w:sz w:val="24"/>
+          <w:szCs w:val="24"/>
+        </w:rPr>
+        <w:t xml:space="preserve">) and standardization on the features with </w:t>
+      </w:r>
+      <w:proofErr w:type="spellStart"/>
+      <w:r>
+        <w:rPr>
+          <w:sz w:val="24"/>
+          <w:szCs w:val="24"/>
+        </w:rPr>
+        <w:t>a</w:t>
+      </w:r>
+      <w:proofErr w:type="spellEnd"/>
+      <w:r>
+        <w:rPr>
+          <w:sz w:val="24"/>
+          <w:szCs w:val="24"/>
+        </w:rPr>
+        <w:t xml:space="preserve"> wide range of values</w:t>
+      </w:r>
+      <w:r>
+        <w:rPr>
+          <w:sz w:val="24"/>
+          <w:szCs w:val="24"/>
+        </w:rPr>
+        <w:t xml:space="preserve"> (</w:t>
+      </w:r>
+      <w:r>
+        <w:rPr>
+          <w:sz w:val="24"/>
+          <w:szCs w:val="24"/>
+        </w:rPr>
+        <w:t>'title',</w:t>
+      </w:r>
+      <w:r>
+        <w:rPr>
+          <w:sz w:val="24"/>
+          <w:szCs w:val="24"/>
+        </w:rPr>
+        <w:t xml:space="preserve"> </w:t>
+      </w:r>
+      <w:r>
+        <w:rPr>
+          <w:sz w:val="24"/>
+          <w:szCs w:val="24"/>
+        </w:rPr>
+        <w:t>'body'</w:t>
+      </w:r>
+      <w:r>
+        <w:rPr>
+          <w:sz w:val="24"/>
+          <w:szCs w:val="24"/>
+        </w:rPr>
+        <w:t xml:space="preserve">) to avoid </w:t>
+      </w:r>
+      <w:r>
+        <w:rPr>
+          <w:sz w:val="24"/>
+          <w:szCs w:val="24"/>
+        </w:rPr>
+        <w:t>weigh</w:t>
+      </w:r>
+      <w:r>
+        <w:rPr>
+          <w:sz w:val="24"/>
+          <w:szCs w:val="24"/>
+        </w:rPr>
+        <w:t>ing</w:t>
+      </w:r>
+      <w:r>
+        <w:rPr>
+          <w:sz w:val="24"/>
+          <w:szCs w:val="24"/>
+        </w:rPr>
+        <w:t xml:space="preserve"> greater values, higher and consider smaller values as the lower values, regardless of the unit of the values</w:t>
+      </w:r>
+    </w:p>
+    <w:p>
+      <w:pPr>
+        <w:tabs>
+          <w:tab w:val="left" w:pos="1760"/>
+        </w:tabs>
+        <w:rPr>
+          <w:sz w:val="24"/>
+          <w:szCs w:val="24"/>
+        </w:rPr>
+      </w:pPr>
     </w:p>
     <w:sectPr>
       <w:pgSz w:w="12240" w:h="15840"/>
@@ -455,6 +617,56 @@
     </w:sectPr>
   </w:body>
 </w:document>
+</file>
+
+<file path=word/endnotes.xml><?xml version="1.0" encoding="utf-8"?>
+<w:endnotes xmlns:wpc="http://schemas.microsoft.com/office/word/2010/wordprocessingCanvas" xmlns:cx="http://schemas.microsoft.com/office/drawing/2014/chartex" xmlns:cx1="http://schemas.microsoft.com/office/drawing/2015/9/8/chartex" xmlns:cx2="http://schemas.microsoft.com/office/drawing/2015/10/21/chartex" xmlns:cx3="http://schemas.microsoft.com/office/drawing/2016/5/9/chartex" xmlns:cx4="http://schemas.microsoft.com/office/drawing/2016/5/10/chartex" xmlns:cx5="http://schemas.microsoft.com/office/drawing/2016/5/11/chartex" xmlns:cx6="http://schemas.microsoft.com/office/drawing/2016/5/12/chartex" xmlns:cx7="http://schemas.microsoft.com/office/drawing/2016/5/13/chartex" xmlns:cx8="http://schemas.microsoft.com/office/drawing/2016/5/14/chartex" xmlns:mc="http://schemas.openxmlformats.org/markup-compatibility/2006" xmlns:aink="http://schemas.microsoft.com/office/drawing/2016/ink" xmlns:am3d="http://schemas.microsoft.com/office/drawing/2017/model3d" xmlns:o="urn:schemas-microsoft-com:office:office" xmlns:oel="http://schemas.microsoft.com/office/2019/extlst" xmlns:r="http://schemas.openxmlformats.org/officeDocument/2006/relationships" xmlns:m="http://schemas.openxmlformats.org/officeDocument/2006/math" xmlns:v="urn:schemas-microsoft-com:vml" xmlns:wp14="http://schemas.microsoft.com/office/word/2010/wordprocessingDrawing" xmlns:wp="http://schemas.openxmlformats.org/drawingml/2006/wordprocessingDrawing" xmlns:w10="urn:schemas-microsoft-com:office:word" xmlns:w="http://schemas.openxmlformats.org/wordprocessingml/2006/main" xmlns:w14="http://schemas.microsoft.com/office/word/2010/wordml" xmlns:w15="http://schemas.microsoft.com/office/word/2012/wordml" xmlns:w16cex="http://schemas.microsoft.com/office/word/2018/wordml/cex" xmlns:w16cid="http://schemas.microsoft.com/office/word/2016/wordml/cid" xmlns:w16="http://schemas.microsoft.com/office/word/2018/wordml" xmlns:w16sdtdh="http://schemas.microsoft.com/office/word/2020/wordml/sdtdatahash" xmlns:w16se="http://schemas.microsoft.com/office/word/2015/wordml/symex" xmlns:wpg="http://schemas.microsoft.com/office/word/2010/wordprocessingGroup" xmlns:wpi="http://schemas.microsoft.com/office/word/2010/wordprocessingInk" xmlns:wne="http://schemas.microsoft.com/office/word/2006/wordml" xmlns:wps="http://schemas.microsoft.com/office/word/2010/wordprocessingShape" mc:Ignorable="w14 w15 w16se w16cid w16 w16cex w16sdtdh wp14">
+  <w:endnote w:type="separator" w:id="-1">
+    <w:p>
+      <w:pPr>
+        <w:spacing w:after="0" w:line="240" w:lineRule="auto"/>
+      </w:pPr>
+      <w:r>
+        <w:separator/>
+      </w:r>
+    </w:p>
+  </w:endnote>
+  <w:endnote w:type="continuationSeparator" w:id="0">
+    <w:p>
+      <w:pPr>
+        <w:spacing w:after="0" w:line="240" w:lineRule="auto"/>
+      </w:pPr>
+      <w:r>
+        <w:continuationSeparator/>
+      </w:r>
+    </w:p>
+  </w:endnote>
+</w:endnotes>
+</file>
+
+<file path=word/footnotes.xml><?xml version="1.0" encoding="utf-8"?>
+<w:footnotes xmlns:wpc="http://schemas.microsoft.com/office/word/2010/wordprocessingCanvas" xmlns:cx="http://schemas.microsoft.com/office/drawing/2014/chartex" xmlns:cx1="http://schemas.microsoft.com/office/drawing/2015/9/8/chartex" xmlns:cx2="http://schemas.microsoft.com/office/drawing/2015/10/21/chartex" xmlns:cx3="http://schemas.microsoft.com/office/drawing/2016/5/9/chartex" xmlns:cx4="http://schemas.microsoft.com/office/drawing/2016/5/10/chartex" xmlns:cx5="http://schemas.microsoft.com/office/drawing/2016/5/11/chartex" xmlns:cx6="http://schemas.microsoft.com/office/drawing/2016/5/12/chartex" xmlns:cx7="http://schemas.microsoft.com/office/drawing/2016/5/13/chartex" xmlns:cx8="http://schemas.microsoft.com/office/drawing/2016/5/14/chartex" xmlns:mc="http://schemas.openxmlformats.org/markup-compatibility/2006" xmlns:aink="http://schemas.microsoft.com/office/drawing/2016/ink" xmlns:am3d="http://schemas.microsoft.com/office/drawing/2017/model3d" xmlns:o="urn:schemas-microsoft-com:office:office" xmlns:oel="http://schemas.microsoft.com/office/2019/extlst" xmlns:r="http://schemas.openxmlformats.org/officeDocument/2006/relationships" xmlns:m="http://schemas.openxmlformats.org/officeDocument/2006/math" xmlns:v="urn:schemas-microsoft-com:vml" xmlns:wp14="http://schemas.microsoft.com/office/word/2010/wordprocessingDrawing" xmlns:wp="http://schemas.openxmlformats.org/drawingml/2006/wordprocessingDrawing" xmlns:w10="urn:schemas-microsoft-com:office:word" xmlns:w="http://schemas.openxmlformats.org/wordprocessingml/2006/main" xmlns:w14="http://schemas.microsoft.com/office/word/2010/wordml" xmlns:w15="http://schemas.microsoft.com/office/word/2012/wordml" xmlns:w16cex="http://schemas.microsoft.com/office/word/2018/wordml/cex" xmlns:w16cid="http://schemas.microsoft.com/office/word/2016/wordml/cid" xmlns:w16="http://schemas.microsoft.com/office/word/2018/wordml" xmlns:w16sdtdh="http://schemas.microsoft.com/office/word/2020/wordml/sdtdatahash" xmlns:w16se="http://schemas.microsoft.com/office/word/2015/wordml/symex" xmlns:wpg="http://schemas.microsoft.com/office/word/2010/wordprocessingGroup" xmlns:wpi="http://schemas.microsoft.com/office/word/2010/wordprocessingInk" xmlns:wne="http://schemas.microsoft.com/office/word/2006/wordml" xmlns:wps="http://schemas.microsoft.com/office/word/2010/wordprocessingShape" mc:Ignorable="w14 w15 w16se w16cid w16 w16cex w16sdtdh wp14">
+  <w:footnote w:type="separator" w:id="-1">
+    <w:p>
+      <w:pPr>
+        <w:spacing w:after="0" w:line="240" w:lineRule="auto"/>
+      </w:pPr>
+      <w:r>
+        <w:separator/>
+      </w:r>
+    </w:p>
+  </w:footnote>
+  <w:footnote w:type="continuationSeparator" w:id="0">
+    <w:p>
+      <w:pPr>
+        <w:spacing w:after="0" w:line="240" w:lineRule="auto"/>
+      </w:pPr>
+      <w:r>
+        <w:continuationSeparator/>
+      </w:r>
+    </w:p>
+  </w:footnote>
+</w:footnotes>
 </file>
 
 <file path=word/styles.xml><?xml version="1.0" encoding="utf-8"?>
@@ -857,6 +1069,7 @@
   <w:style w:type="paragraph" w:default="1" w:styleId="Normal">
     <w:name w:val="Normal"/>
     <w:qFormat/>
+    <w:rsid w:val="000A6746"/>
   </w:style>
   <w:style w:type="paragraph" w:styleId="Heading1">
     <w:name w:val="heading 1"/>
@@ -1060,7 +1273,6 @@
   <w:style w:type="character" w:default="1" w:styleId="DefaultParagraphFont">
     <w:name w:val="Default Paragraph Font"/>
     <w:uiPriority w:val="1"/>
-    <w:semiHidden/>
     <w:unhideWhenUsed/>
   </w:style>
   <w:style w:type="table" w:default="1" w:styleId="TableNormal">
@@ -1386,6 +1598,50 @@
       <w:sz w:val="20"/>
       <w:szCs w:val="20"/>
     </w:rPr>
+  </w:style>
+  <w:style w:type="paragraph" w:styleId="Header">
+    <w:name w:val="header"/>
+    <w:basedOn w:val="Normal"/>
+    <w:link w:val="HeaderChar"/>
+    <w:uiPriority w:val="99"/>
+    <w:unhideWhenUsed/>
+    <w:rsid w:val="000A6746"/>
+    <w:pPr>
+      <w:tabs>
+        <w:tab w:val="center" w:pos="4680"/>
+        <w:tab w:val="right" w:pos="9360"/>
+      </w:tabs>
+      <w:spacing w:after="0" w:line="240" w:lineRule="auto"/>
+    </w:pPr>
+  </w:style>
+  <w:style w:type="character" w:customStyle="1" w:styleId="HeaderChar">
+    <w:name w:val="Header Char"/>
+    <w:basedOn w:val="DefaultParagraphFont"/>
+    <w:link w:val="Header"/>
+    <w:uiPriority w:val="99"/>
+    <w:rsid w:val="000A6746"/>
+  </w:style>
+  <w:style w:type="paragraph" w:styleId="Footer">
+    <w:name w:val="footer"/>
+    <w:basedOn w:val="Normal"/>
+    <w:link w:val="FooterChar"/>
+    <w:uiPriority w:val="99"/>
+    <w:unhideWhenUsed/>
+    <w:rsid w:val="000A6746"/>
+    <w:pPr>
+      <w:tabs>
+        <w:tab w:val="center" w:pos="4680"/>
+        <w:tab w:val="right" w:pos="9360"/>
+      </w:tabs>
+      <w:spacing w:after="0" w:line="240" w:lineRule="auto"/>
+    </w:pPr>
+  </w:style>
+  <w:style w:type="character" w:customStyle="1" w:styleId="FooterChar">
+    <w:name w:val="Footer Char"/>
+    <w:basedOn w:val="DefaultParagraphFont"/>
+    <w:link w:val="Footer"/>
+    <w:uiPriority w:val="99"/>
+    <w:rsid w:val="000A6746"/>
   </w:style>
 </w:styles>
 </file>
@@ -1686,23 +1942,6 @@
 </file>
 
 <file path=customXml/item1.xml><?xml version="1.0" encoding="utf-8"?>
-<p:properties xmlns:p="http://schemas.microsoft.com/office/2006/metadata/properties" xmlns:xsi="http://www.w3.org/2001/XMLSchema-instance" xmlns:pc="http://schemas.microsoft.com/office/infopath/2007/PartnerControls">
-  <documentManagement>
-    <_activity xmlns="36f1f55a-b183-45b0-b7cd-6105488db04e" xsi:nil="true"/>
-  </documentManagement>
-</p:properties>
-</file>
-
-<file path=customXml/item2.xml><?xml version="1.0" encoding="utf-8"?>
-<?mso-contentType ?>
-<FormTemplates xmlns="http://schemas.microsoft.com/sharepoint/v3/contenttype/forms">
-  <Display>DocumentLibraryForm</Display>
-  <Edit>DocumentLibraryForm</Edit>
-  <New>DocumentLibraryForm</New>
-</FormTemplates>
-</file>
-
-<file path=customXml/item3.xml><?xml version="1.0" encoding="utf-8"?>
 <ct:contentTypeSchema xmlns:ct="http://schemas.microsoft.com/office/2006/metadata/contentType" xmlns:ma="http://schemas.microsoft.com/office/2006/metadata/properties/metaAttributes" ct:_="" ma:_="" ma:contentTypeName="Document" ma:contentTypeID="0x0101007164A12453223A4DB632E9A713AB782A" ma:contentTypeVersion="12" ma:contentTypeDescription="Create a new document." ma:contentTypeScope="" ma:versionID="fd776281d4984817e86e3423828c0514">
   <xsd:schema xmlns:xsd="http://www.w3.org/2001/XMLSchema" xmlns:xs="http://www.w3.org/2001/XMLSchema" xmlns:p="http://schemas.microsoft.com/office/2006/metadata/properties" xmlns:ns3="36f1f55a-b183-45b0-b7cd-6105488db04e" targetNamespace="http://schemas.microsoft.com/office/2006/metadata/properties" ma:root="true" ma:fieldsID="6aaf46c59ce3fe4ebe3a8015656c7684" ns3:_="">
     <xsd:import namespace="36f1f55a-b183-45b0-b7cd-6105488db04e"/>
@@ -1896,25 +2135,24 @@
 </ct:contentTypeSchema>
 </file>
 
-<file path=customXml/itemProps1.xml><?xml version="1.0" encoding="utf-8"?>
-<ds:datastoreItem xmlns:ds="http://schemas.openxmlformats.org/officeDocument/2006/customXml" ds:itemID="{35FE186A-0A35-4972-96FD-56D9AB27F5B0}">
-  <ds:schemaRefs>
-    <ds:schemaRef ds:uri="http://schemas.microsoft.com/office/2006/metadata/properties"/>
-    <ds:schemaRef ds:uri="http://schemas.microsoft.com/office/infopath/2007/PartnerControls"/>
-    <ds:schemaRef ds:uri="36f1f55a-b183-45b0-b7cd-6105488db04e"/>
-  </ds:schemaRefs>
-</ds:datastoreItem>
+<file path=customXml/item2.xml><?xml version="1.0" encoding="utf-8"?>
+<?mso-contentType ?>
+<FormTemplates xmlns="http://schemas.microsoft.com/sharepoint/v3/contenttype/forms">
+  <Display>DocumentLibraryForm</Display>
+  <Edit>DocumentLibraryForm</Edit>
+  <New>DocumentLibraryForm</New>
+</FormTemplates>
 </file>
 
-<file path=customXml/itemProps2.xml><?xml version="1.0" encoding="utf-8"?>
-<ds:datastoreItem xmlns:ds="http://schemas.openxmlformats.org/officeDocument/2006/customXml" ds:itemID="{851EBDE1-FAD8-4B58-8BAD-7F2A47B68CBB}">
-  <ds:schemaRefs>
-    <ds:schemaRef ds:uri="http://schemas.microsoft.com/sharepoint/v3/contenttype/forms"/>
-  </ds:schemaRefs>
-</ds:datastoreItem>
+<file path=customXml/item3.xml><?xml version="1.0" encoding="utf-8"?>
+<p:properties xmlns:p="http://schemas.microsoft.com/office/2006/metadata/properties" xmlns:xsi="http://www.w3.org/2001/XMLSchema-instance" xmlns:pc="http://schemas.microsoft.com/office/infopath/2007/PartnerControls">
+  <documentManagement>
+    <_activity xmlns="36f1f55a-b183-45b0-b7cd-6105488db04e" xsi:nil="true"/>
+  </documentManagement>
+</p:properties>
 </file>
 
-<file path=customXml/itemProps3.xml><?xml version="1.0" encoding="utf-8"?>
+<file path=customXml/itemProps1.xml><?xml version="1.0" encoding="utf-8"?>
 <ds:datastoreItem xmlns:ds="http://schemas.openxmlformats.org/officeDocument/2006/customXml" ds:itemID="{432B6CD0-8AEC-4FD0-9A89-C507D2B96E7B}">
   <ds:schemaRefs>
     <ds:schemaRef ds:uri="http://schemas.microsoft.com/office/2006/metadata/contentType"/>
@@ -1930,4 +2168,22 @@
     <ds:schemaRef ds:uri="http://schemas.microsoft.com/internal/obd"/>
   </ds:schemaRefs>
 </ds:datastoreItem>
+</file>
+
+<file path=customXml/itemProps2.xml><?xml version="1.0" encoding="utf-8"?>
+<ds:datastoreItem xmlns:ds="http://schemas.openxmlformats.org/officeDocument/2006/customXml" ds:itemID="{851EBDE1-FAD8-4B58-8BAD-7F2A47B68CBB}">
+  <ds:schemaRefs>
+    <ds:schemaRef ds:uri="http://schemas.microsoft.com/sharepoint/v3/contenttype/forms"/>
+  </ds:schemaRefs>
+</ds:datastoreItem>
+</file>
+
+<file path=customXml/itemProps3.xml><?xml version="1.0" encoding="utf-8"?>
+<ds:datastoreItem xmlns:ds="http://schemas.openxmlformats.org/officeDocument/2006/customXml" ds:itemID="{35FE186A-0A35-4972-96FD-56D9AB27F5B0}">
+  <ds:schemaRefs>
+    <ds:schemaRef ds:uri="http://schemas.microsoft.com/office/2006/metadata/properties"/>
+    <ds:schemaRef ds:uri="http://schemas.microsoft.com/office/infopath/2007/PartnerControls"/>
+    <ds:schemaRef ds:uri="36f1f55a-b183-45b0-b7cd-6105488db04e"/>
+  </ds:schemaRefs>
+</ds:datastoreItem>
 </file>
</xml_diff>